<commit_message>
Small update to document
</commit_message>
<xml_diff>
--- a/doc/docx files/Master_Testing_Plan.docx
+++ b/doc/docx files/Master_Testing_Plan.docx
@@ -1381,25 +1381,18 @@
                 <w:lang w:bidi="he-IL"/>
               </w:rPr>
             </w:pPr>
-          </w:p>
-        </w:tc>
-        <w:tc>
-          <w:tcPr>
-            <w:tcW w:w="3639" w:type="dxa"/>
-          </w:tcPr>
-          <w:p>
-            <w:pPr>
-              <w:cnfStyle w:val="000000000000" w:firstRow="0" w:lastRow="0" w:firstColumn="0" w:lastColumn="0" w:oddVBand="0" w:evenVBand="0" w:oddHBand="0" w:evenHBand="0" w:firstRowFirstColumn="0" w:firstRowLastColumn="0" w:lastRowFirstColumn="0" w:lastRowLastColumn="0"/>
+            <w:r>
               <w:rPr>
                 <w:rFonts w:cs="Aharoni"/>
                 <w:lang w:bidi="he-IL"/>
               </w:rPr>
-            </w:pPr>
-          </w:p>
-        </w:tc>
-        <w:tc>
-          <w:tcPr>
-            <w:tcW w:w="3060" w:type="dxa"/>
+              <w:t>04/20/2016</w:t>
+            </w:r>
+          </w:p>
+        </w:tc>
+        <w:tc>
+          <w:tcPr>
+            <w:tcW w:w="3639" w:type="dxa"/>
           </w:tcPr>
           <w:p>
             <w:pPr>
@@ -1409,6 +1402,36 @@
                 <w:lang w:bidi="he-IL"/>
               </w:rPr>
             </w:pPr>
+            <w:r>
+              <w:rPr>
+                <w:rFonts w:cs="Aharoni"/>
+                <w:lang w:bidi="he-IL"/>
+              </w:rPr>
+              <w:t>Jordan</w:t>
+            </w:r>
+          </w:p>
+        </w:tc>
+        <w:tc>
+          <w:tcPr>
+            <w:tcW w:w="3060" w:type="dxa"/>
+          </w:tcPr>
+          <w:p>
+            <w:pPr>
+              <w:cnfStyle w:val="000000000000" w:firstRow="0" w:lastRow="0" w:firstColumn="0" w:lastColumn="0" w:oddVBand="0" w:evenVBand="0" w:oddHBand="0" w:evenHBand="0" w:firstRowFirstColumn="0" w:firstRowLastColumn="0" w:lastRowFirstColumn="0" w:lastRowLastColumn="0"/>
+              <w:rPr>
+                <w:rFonts w:cs="Aharoni"/>
+                <w:lang w:bidi="he-IL"/>
+              </w:rPr>
+            </w:pPr>
+            <w:r>
+              <w:rPr>
+                <w:rFonts w:cs="Aharoni"/>
+                <w:lang w:bidi="he-IL"/>
+              </w:rPr>
+              <w:t>Added Path Coverage Diagram</w:t>
+            </w:r>
+            <w:bookmarkStart w:id="0" w:name="_GoBack"/>
+            <w:bookmarkEnd w:id="0"/>
           </w:p>
         </w:tc>
       </w:tr>
@@ -2389,21 +2412,21 @@
         </w:rPr>
         <w:t xml:space="preserve">The intent of the software developed throughout this project is to serve clients who are interested in qualitative modeling. The product will also promote productivity by allowing real-time collaboration between clients who are geographically distant. The product will allow the user to share and store </w:t>
       </w:r>
-      <w:commentRangeStart w:id="0"/>
       <w:commentRangeStart w:id="1"/>
+      <w:commentRangeStart w:id="2"/>
       <w:r>
         <w:rPr>
           <w:rFonts w:ascii="Cambria" w:eastAsia="Cambria" w:hAnsi="Cambria" w:cs="Cambria"/>
         </w:rPr>
         <w:t>models</w:t>
       </w:r>
-      <w:commentRangeEnd w:id="0"/>
-      <w:r>
-        <w:commentReference w:id="0"/>
-      </w:r>
       <w:commentRangeEnd w:id="1"/>
       <w:r>
         <w:commentReference w:id="1"/>
+      </w:r>
+      <w:commentRangeEnd w:id="2"/>
+      <w:r>
+        <w:commentReference w:id="2"/>
       </w:r>
       <w:r>
         <w:rPr>
@@ -2932,21 +2955,21 @@
         </w:rPr>
         <w:t>The testing team along with the build master will configure git hooks and Travis CI scripts to automate the execution of test scripts. The test harness will encapsulate executing the test scripts with</w:t>
       </w:r>
-      <w:commentRangeStart w:id="2"/>
       <w:commentRangeStart w:id="3"/>
+      <w:commentRangeStart w:id="4"/>
       <w:r>
         <w:rPr>
           <w:rFonts w:ascii="Cambria" w:eastAsia="Cambria" w:hAnsi="Cambria" w:cs="Cambria"/>
         </w:rPr>
         <w:t xml:space="preserve">in the perspective test libraries. </w:t>
       </w:r>
-      <w:commentRangeEnd w:id="2"/>
-      <w:r>
-        <w:commentReference w:id="2"/>
-      </w:r>
       <w:commentRangeEnd w:id="3"/>
       <w:r>
         <w:commentReference w:id="3"/>
+      </w:r>
+      <w:commentRangeEnd w:id="4"/>
+      <w:r>
+        <w:commentReference w:id="4"/>
       </w:r>
     </w:p>
     <w:p>
@@ -3321,20 +3344,16 @@
         </w:rPr>
         <w:t>After the success of current and new features tests, the system will be subjected to end-to-end (</w:t>
       </w:r>
-      <w:commentRangeStart w:id="4"/>
       <w:commentRangeStart w:id="5"/>
       <w:commentRangeStart w:id="6"/>
       <w:commentRangeStart w:id="7"/>
+      <w:commentRangeStart w:id="8"/>
       <w:r>
         <w:rPr>
           <w:rFonts w:ascii="Cambria" w:eastAsia="Cambria" w:hAnsi="Cambria" w:cs="Cambria"/>
         </w:rPr>
         <w:t>E2E</w:t>
       </w:r>
-      <w:commentRangeEnd w:id="4"/>
-      <w:r>
-        <w:commentReference w:id="4"/>
-      </w:r>
       <w:commentRangeEnd w:id="5"/>
       <w:r>
         <w:commentReference w:id="5"/>
@@ -3346,6 +3365,10 @@
       <w:commentRangeEnd w:id="7"/>
       <w:r>
         <w:commentReference w:id="7"/>
+      </w:r>
+      <w:commentRangeEnd w:id="8"/>
+      <w:r>
+        <w:commentReference w:id="8"/>
       </w:r>
       <w:r>
         <w:rPr>
@@ -3521,19 +3544,15 @@
         </w:rPr>
         <w:t>During this phase of the testing, the software will be run against numerous use cases elicited from the stakeholder as well as implicit and explicit use cases that are deemed necessary. During this phase, each of the requirements specified in the software requirements document (</w:t>
       </w:r>
-      <w:commentRangeStart w:id="8"/>
       <w:commentRangeStart w:id="9"/>
       <w:commentRangeStart w:id="10"/>
+      <w:commentRangeStart w:id="11"/>
       <w:r>
         <w:rPr>
           <w:rFonts w:ascii="Cambria" w:eastAsia="Cambria" w:hAnsi="Cambria" w:cs="Cambria"/>
         </w:rPr>
         <w:t>SRD</w:t>
       </w:r>
-      <w:commentRangeEnd w:id="8"/>
-      <w:r>
-        <w:commentReference w:id="8"/>
-      </w:r>
       <w:commentRangeEnd w:id="9"/>
       <w:r>
         <w:commentReference w:id="9"/>
@@ -3541,6 +3560,10 @@
       <w:commentRangeEnd w:id="10"/>
       <w:r>
         <w:commentReference w:id="10"/>
+      </w:r>
+      <w:commentRangeEnd w:id="11"/>
+      <w:r>
+        <w:commentReference w:id="11"/>
       </w:r>
       <w:r>
         <w:rPr>
@@ -4196,21 +4219,17 @@
           <w:rFonts w:ascii="Cambria" w:eastAsia="Cambria" w:hAnsi="Cambria" w:cs="Cambria"/>
         </w:rPr>
       </w:pPr>
-      <w:commentRangeStart w:id="11"/>
       <w:commentRangeStart w:id="12"/>
       <w:commentRangeStart w:id="13"/>
       <w:commentRangeStart w:id="14"/>
       <w:commentRangeStart w:id="15"/>
+      <w:commentRangeStart w:id="16"/>
       <w:r>
         <w:rPr>
           <w:rFonts w:ascii="Cambria" w:eastAsia="Cambria" w:hAnsi="Cambria" w:cs="Cambria"/>
         </w:rPr>
         <w:t>Undo</w:t>
       </w:r>
-      <w:commentRangeEnd w:id="11"/>
-      <w:r>
-        <w:commentReference w:id="11"/>
-      </w:r>
       <w:commentRangeEnd w:id="12"/>
       <w:r>
         <w:commentReference w:id="12"/>
@@ -4226,6 +4245,10 @@
       <w:commentRangeEnd w:id="15"/>
       <w:r>
         <w:commentReference w:id="15"/>
+      </w:r>
+      <w:commentRangeEnd w:id="16"/>
+      <w:r>
+        <w:commentReference w:id="16"/>
       </w:r>
       <w:r>
         <w:rPr>
@@ -7430,8 +7453,8 @@
           <w:szCs w:val="32"/>
         </w:rPr>
       </w:pPr>
-      <w:bookmarkStart w:id="16" w:name="h.7d7rua954vsq" w:colFirst="0" w:colLast="0"/>
-      <w:bookmarkEnd w:id="16"/>
+      <w:bookmarkStart w:id="17" w:name="h.7d7rua954vsq" w:colFirst="0" w:colLast="0"/>
+      <w:bookmarkEnd w:id="17"/>
       <w:r>
         <w:rPr>
           <w:rFonts w:ascii="Cambria" w:eastAsia="Cambria" w:hAnsi="Cambria" w:cs="Cambria"/>
@@ -7464,8 +7487,8 @@
           <w:tab w:val="left" w:pos="630"/>
         </w:tabs>
       </w:pPr>
-      <w:bookmarkStart w:id="17" w:name="h.u97nlimmhstb" w:colFirst="0" w:colLast="0"/>
-      <w:bookmarkEnd w:id="17"/>
+      <w:bookmarkStart w:id="18" w:name="h.u97nlimmhstb" w:colFirst="0" w:colLast="0"/>
+      <w:bookmarkEnd w:id="18"/>
       <w:r>
         <w:tab/>
       </w:r>
@@ -7498,12 +7521,12 @@
           <w:tab w:val="left" w:pos="630"/>
         </w:tabs>
       </w:pPr>
-      <w:bookmarkStart w:id="18" w:name="h.6rjksew677o0" w:colFirst="0" w:colLast="0"/>
-      <w:bookmarkStart w:id="19" w:name="h.x9tkif28jswr" w:colFirst="0" w:colLast="0"/>
-      <w:bookmarkStart w:id="20" w:name="h.ycjked8w7i9d" w:colFirst="0" w:colLast="0"/>
-      <w:bookmarkEnd w:id="18"/>
+      <w:bookmarkStart w:id="19" w:name="h.6rjksew677o0" w:colFirst="0" w:colLast="0"/>
+      <w:bookmarkStart w:id="20" w:name="h.x9tkif28jswr" w:colFirst="0" w:colLast="0"/>
+      <w:bookmarkStart w:id="21" w:name="h.ycjked8w7i9d" w:colFirst="0" w:colLast="0"/>
       <w:bookmarkEnd w:id="19"/>
       <w:bookmarkEnd w:id="20"/>
+      <w:bookmarkEnd w:id="21"/>
     </w:p>
     <w:p>
       <w:pPr>
@@ -7523,10 +7546,10 @@
           <w:szCs w:val="32"/>
         </w:rPr>
       </w:pPr>
-      <w:bookmarkStart w:id="21" w:name="h.kltkcg108i6a" w:colFirst="0" w:colLast="0"/>
-      <w:bookmarkStart w:id="22" w:name="h.lmck77f4cqn4" w:colFirst="0" w:colLast="0"/>
-      <w:bookmarkEnd w:id="21"/>
+      <w:bookmarkStart w:id="22" w:name="h.kltkcg108i6a" w:colFirst="0" w:colLast="0"/>
+      <w:bookmarkStart w:id="23" w:name="h.lmck77f4cqn4" w:colFirst="0" w:colLast="0"/>
       <w:bookmarkEnd w:id="22"/>
+      <w:bookmarkEnd w:id="23"/>
       <w:r>
         <w:rPr>
           <w:rFonts w:ascii="Cambria" w:eastAsia="Cambria" w:hAnsi="Cambria" w:cs="Cambria"/>
@@ -7900,7 +7923,7 @@
 
 <file path=word/comments.xml><?xml version="1.0" encoding="utf-8"?>
 <w:comments xmlns:wpc="http://schemas.microsoft.com/office/word/2010/wordprocessingCanvas" xmlns:mo="http://schemas.microsoft.com/office/mac/office/2008/main" xmlns:mc="http://schemas.openxmlformats.org/markup-compatibility/2006" xmlns:mv="urn:schemas-microsoft-com:mac:vml" xmlns:o="urn:schemas-microsoft-com:office:office" xmlns:r="http://schemas.openxmlformats.org/officeDocument/2006/relationships" xmlns:m="http://schemas.openxmlformats.org/officeDocument/2006/math" xmlns:v="urn:schemas-microsoft-com:vml" xmlns:wp14="http://schemas.microsoft.com/office/word/2010/wordprocessingDrawing" xmlns:wp="http://schemas.openxmlformats.org/drawingml/2006/wordprocessingDrawing" xmlns:w10="urn:schemas-microsoft-com:office:word" xmlns:w="http://schemas.openxmlformats.org/wordprocessingml/2006/main" xmlns:w14="http://schemas.microsoft.com/office/word/2010/wordml" xmlns:wpg="http://schemas.microsoft.com/office/word/2010/wordprocessingGroup" xmlns:wpi="http://schemas.microsoft.com/office/word/2010/wordprocessingInk" xmlns:wne="http://schemas.microsoft.com/office/word/2006/wordml" xmlns:wps="http://schemas.microsoft.com/office/word/2010/wordprocessingShape" mc:Ignorable="w14 wp14">
-  <w:comment w:id="0" w:author="Mahmoud Mahmoud" w:date="2016-02-24T19:58:00Z" w:initials="">
+  <w:comment w:id="1" w:author="Mahmoud Mahmoud" w:date="2016-02-24T19:58:00Z" w:initials="">
     <w:p>
       <w:pPr>
         <w:pStyle w:val="normal0"/>
@@ -7915,7 +7938,7 @@
       </w:r>
     </w:p>
   </w:comment>
-  <w:comment w:id="1" w:author="Mahmoud Mahmoud" w:date="2016-02-24T19:58:00Z" w:initials="">
+  <w:comment w:id="2" w:author="Mahmoud Mahmoud" w:date="2016-02-24T19:58:00Z" w:initials="">
     <w:p>
       <w:pPr>
         <w:pStyle w:val="normal0"/>
@@ -7930,7 +7953,7 @@
       </w:r>
     </w:p>
   </w:comment>
-  <w:comment w:id="2" w:author="Bengin Lee" w:date="2016-02-24T19:58:00Z" w:initials="">
+  <w:comment w:id="3" w:author="Bengin Lee" w:date="2016-02-24T19:58:00Z" w:initials="">
     <w:p>
       <w:pPr>
         <w:pStyle w:val="normal0"/>
@@ -7945,7 +7968,7 @@
       </w:r>
     </w:p>
   </w:comment>
-  <w:comment w:id="3" w:author="Mahmoud Mahmoud" w:date="2016-02-24T19:58:00Z" w:initials="">
+  <w:comment w:id="4" w:author="Mahmoud Mahmoud" w:date="2016-02-24T19:58:00Z" w:initials="">
     <w:p>
       <w:pPr>
         <w:pStyle w:val="normal0"/>
@@ -7960,7 +7983,7 @@
       </w:r>
     </w:p>
   </w:comment>
-  <w:comment w:id="4" w:author="Bengin Lee" w:date="2016-02-24T19:58:00Z" w:initials="">
+  <w:comment w:id="5" w:author="Bengin Lee" w:date="2016-02-24T19:58:00Z" w:initials="">
     <w:p>
       <w:pPr>
         <w:pStyle w:val="normal0"/>
@@ -7975,7 +7998,7 @@
       </w:r>
     </w:p>
   </w:comment>
-  <w:comment w:id="5" w:author="Jordan Wong" w:date="2016-02-24T19:58:00Z" w:initials="">
+  <w:comment w:id="6" w:author="Jordan Wong" w:date="2016-02-24T19:58:00Z" w:initials="">
     <w:p>
       <w:pPr>
         <w:pStyle w:val="normal0"/>
@@ -7990,7 +8013,7 @@
       </w:r>
     </w:p>
   </w:comment>
-  <w:comment w:id="6" w:author="Mahmoud Mahmoud" w:date="2016-02-24T19:58:00Z" w:initials="">
+  <w:comment w:id="7" w:author="Mahmoud Mahmoud" w:date="2016-02-24T19:58:00Z" w:initials="">
     <w:p>
       <w:pPr>
         <w:pStyle w:val="normal0"/>
@@ -8005,7 +8028,7 @@
       </w:r>
     </w:p>
   </w:comment>
-  <w:comment w:id="7" w:author="Jordan Wong" w:date="2016-02-24T19:58:00Z" w:initials="">
+  <w:comment w:id="8" w:author="Jordan Wong" w:date="2016-02-24T19:58:00Z" w:initials="">
     <w:p>
       <w:pPr>
         <w:pStyle w:val="normal0"/>
@@ -8020,7 +8043,7 @@
       </w:r>
     </w:p>
   </w:comment>
-  <w:comment w:id="8" w:author="Bengin Lee" w:date="2016-02-24T19:58:00Z" w:initials="">
+  <w:comment w:id="9" w:author="Bengin Lee" w:date="2016-02-24T19:58:00Z" w:initials="">
     <w:p>
       <w:pPr>
         <w:pStyle w:val="normal0"/>
@@ -8035,7 +8058,7 @@
       </w:r>
     </w:p>
   </w:comment>
-  <w:comment w:id="9" w:author="Jordan Wong" w:date="2016-02-24T19:58:00Z" w:initials="">
+  <w:comment w:id="10" w:author="Jordan Wong" w:date="2016-02-24T19:58:00Z" w:initials="">
     <w:p>
       <w:pPr>
         <w:pStyle w:val="normal0"/>
@@ -8050,7 +8073,7 @@
       </w:r>
     </w:p>
   </w:comment>
-  <w:comment w:id="10" w:author="Mahmoud Mahmoud" w:date="2016-02-24T19:58:00Z" w:initials="">
+  <w:comment w:id="11" w:author="Mahmoud Mahmoud" w:date="2016-02-24T19:58:00Z" w:initials="">
     <w:p>
       <w:pPr>
         <w:pStyle w:val="normal0"/>
@@ -8065,7 +8088,7 @@
       </w:r>
     </w:p>
   </w:comment>
-  <w:comment w:id="11" w:author="Jordan Wong" w:date="2016-02-24T19:58:00Z" w:initials="">
+  <w:comment w:id="12" w:author="Jordan Wong" w:date="2016-02-24T19:58:00Z" w:initials="">
     <w:p>
       <w:pPr>
         <w:pStyle w:val="normal0"/>
@@ -8080,7 +8103,7 @@
       </w:r>
     </w:p>
   </w:comment>
-  <w:comment w:id="12" w:author="Mahmoud Mahmoud" w:date="2016-02-24T19:58:00Z" w:initials="">
+  <w:comment w:id="13" w:author="Mahmoud Mahmoud" w:date="2016-02-24T19:58:00Z" w:initials="">
     <w:p>
       <w:pPr>
         <w:pStyle w:val="normal0"/>
@@ -8095,7 +8118,7 @@
       </w:r>
     </w:p>
   </w:comment>
-  <w:comment w:id="13" w:author="Jordan Wong" w:date="2016-02-24T19:58:00Z" w:initials="">
+  <w:comment w:id="14" w:author="Jordan Wong" w:date="2016-02-24T19:58:00Z" w:initials="">
     <w:p>
       <w:pPr>
         <w:pStyle w:val="normal0"/>
@@ -8110,7 +8133,7 @@
       </w:r>
     </w:p>
   </w:comment>
-  <w:comment w:id="14" w:author="Mahmoud Mahmoud" w:date="2016-02-24T19:58:00Z" w:initials="">
+  <w:comment w:id="15" w:author="Mahmoud Mahmoud" w:date="2016-02-24T19:58:00Z" w:initials="">
     <w:p>
       <w:pPr>
         <w:pStyle w:val="normal0"/>
@@ -8125,7 +8148,7 @@
       </w:r>
     </w:p>
   </w:comment>
-  <w:comment w:id="15" w:author="Jordan Wong" w:date="2016-02-24T19:58:00Z" w:initials="">
+  <w:comment w:id="16" w:author="Jordan Wong" w:date="2016-02-24T19:58:00Z" w:initials="">
     <w:p>
       <w:pPr>
         <w:pStyle w:val="normal0"/>
@@ -8333,8 +8356,6 @@
       <w:r>
         <w:t xml:space="preserve"> PathCoverage.png</w:t>
       </w:r>
-      <w:bookmarkStart w:id="23" w:name="_GoBack"/>
-      <w:bookmarkEnd w:id="23"/>
     </w:p>
   </w:footnote>
 </w:footnotes>
@@ -15261,7 +15282,7 @@
 </file>
 
 <file path=customXml/itemProps1.xml><?xml version="1.0" encoding="utf-8"?>
-<ds:datastoreItem xmlns:ds="http://schemas.openxmlformats.org/officeDocument/2006/customXml" ds:itemID="{708A0F41-C700-EA46-AA0F-137AABC4F542}">
+<ds:datastoreItem xmlns:ds="http://schemas.openxmlformats.org/officeDocument/2006/customXml" ds:itemID="{E20BCC01-4A64-5C4F-89DD-107BD2EF9658}">
   <ds:schemaRefs>
     <ds:schemaRef ds:uri="http://schemas.openxmlformats.org/officeDocument/2006/bibliography"/>
   </ds:schemaRefs>

</xml_diff>

<commit_message>
Fixed stuff to testing document
</commit_message>
<xml_diff>
--- a/doc/docx files/Master_Testing_Plan.docx
+++ b/doc/docx files/Master_Testing_Plan.docx
@@ -975,9 +975,9 @@
       </w:tblPr>
       <w:tblGrid>
         <w:gridCol w:w="1017"/>
-        <w:gridCol w:w="1929"/>
+        <w:gridCol w:w="1928"/>
         <w:gridCol w:w="3627"/>
-        <w:gridCol w:w="3052"/>
+        <w:gridCol w:w="3053"/>
       </w:tblGrid>
       <w:tr>
         <w:trPr>
@@ -1300,48 +1300,55 @@
                 <w:rFonts w:cs="Aharoni"/>
                 <w:lang w:bidi="he-IL"/>
               </w:rPr>
-              <w:t>04/03/2016</w:t>
-            </w:r>
-          </w:p>
-        </w:tc>
-        <w:tc>
-          <w:tcPr>
-            <w:tcW w:w="3639" w:type="dxa"/>
-          </w:tcPr>
-          <w:p>
-            <w:pPr>
-              <w:cnfStyle w:val="000000100000" w:firstRow="0" w:lastRow="0" w:firstColumn="0" w:lastColumn="0" w:oddVBand="0" w:evenVBand="0" w:oddHBand="1" w:evenHBand="0" w:firstRowFirstColumn="0" w:firstRowLastColumn="0" w:lastRowFirstColumn="0" w:lastRowLastColumn="0"/>
+              <w:t>04</w:t>
+            </w:r>
+            <w:r>
               <w:rPr>
                 <w:rFonts w:cs="Aharoni"/>
                 <w:lang w:bidi="he-IL"/>
               </w:rPr>
-            </w:pPr>
-            <w:r>
+              <w:t>/03/2016</w:t>
+            </w:r>
+          </w:p>
+        </w:tc>
+        <w:tc>
+          <w:tcPr>
+            <w:tcW w:w="3639" w:type="dxa"/>
+          </w:tcPr>
+          <w:p>
+            <w:pPr>
+              <w:cnfStyle w:val="000000100000" w:firstRow="0" w:lastRow="0" w:firstColumn="0" w:lastColumn="0" w:oddVBand="0" w:evenVBand="0" w:oddHBand="1" w:evenHBand="0" w:firstRowFirstColumn="0" w:firstRowLastColumn="0" w:lastRowFirstColumn="0" w:lastRowLastColumn="0"/>
               <w:rPr>
                 <w:rFonts w:cs="Aharoni"/>
                 <w:lang w:bidi="he-IL"/>
               </w:rPr>
-              <w:t>Jordan</w:t>
-            </w:r>
-          </w:p>
-        </w:tc>
-        <w:tc>
-          <w:tcPr>
-            <w:tcW w:w="3060" w:type="dxa"/>
-          </w:tcPr>
-          <w:p>
-            <w:pPr>
-              <w:cnfStyle w:val="000000100000" w:firstRow="0" w:lastRow="0" w:firstColumn="0" w:lastColumn="0" w:oddVBand="0" w:evenVBand="0" w:oddHBand="1" w:evenHBand="0" w:firstRowFirstColumn="0" w:firstRowLastColumn="0" w:lastRowFirstColumn="0" w:lastRowLastColumn="0"/>
+            </w:pPr>
+            <w:r>
               <w:rPr>
                 <w:rFonts w:cs="Aharoni"/>
                 <w:lang w:bidi="he-IL"/>
               </w:rPr>
-            </w:pPr>
-            <w:r>
+              <w:t>Jordan</w:t>
+            </w:r>
+          </w:p>
+        </w:tc>
+        <w:tc>
+          <w:tcPr>
+            <w:tcW w:w="3060" w:type="dxa"/>
+          </w:tcPr>
+          <w:p>
+            <w:pPr>
+              <w:cnfStyle w:val="000000100000" w:firstRow="0" w:lastRow="0" w:firstColumn="0" w:lastColumn="0" w:oddVBand="0" w:evenVBand="0" w:oddHBand="1" w:evenHBand="0" w:firstRowFirstColumn="0" w:firstRowLastColumn="0" w:lastRowFirstColumn="0" w:lastRowLastColumn="0"/>
               <w:rPr>
                 <w:rFonts w:cs="Aharoni"/>
                 <w:lang w:bidi="he-IL"/>
               </w:rPr>
+            </w:pPr>
+            <w:r>
+              <w:rPr>
+                <w:rFonts w:cs="Aharoni"/>
+                <w:lang w:bidi="he-IL"/>
+              </w:rPr>
               <w:t>Added Matrix and fixes</w:t>
             </w:r>
           </w:p>
@@ -1386,49 +1393,70 @@
                 <w:rFonts w:cs="Aharoni"/>
                 <w:lang w:bidi="he-IL"/>
               </w:rPr>
-              <w:t>04/20/2016</w:t>
-            </w:r>
-          </w:p>
-        </w:tc>
-        <w:tc>
-          <w:tcPr>
-            <w:tcW w:w="3639" w:type="dxa"/>
-          </w:tcPr>
-          <w:p>
-            <w:pPr>
-              <w:cnfStyle w:val="000000000000" w:firstRow="0" w:lastRow="0" w:firstColumn="0" w:lastColumn="0" w:oddVBand="0" w:evenVBand="0" w:oddHBand="0" w:evenHBand="0" w:firstRowFirstColumn="0" w:firstRowLastColumn="0" w:lastRowFirstColumn="0" w:lastRowLastColumn="0"/>
+              <w:t>20/03</w:t>
+            </w:r>
+            <w:r>
               <w:rPr>
                 <w:rFonts w:cs="Aharoni"/>
                 <w:lang w:bidi="he-IL"/>
               </w:rPr>
-            </w:pPr>
-            <w:r>
+              <w:t>/2016</w:t>
+            </w:r>
+          </w:p>
+        </w:tc>
+        <w:tc>
+          <w:tcPr>
+            <w:tcW w:w="3639" w:type="dxa"/>
+          </w:tcPr>
+          <w:p>
+            <w:pPr>
+              <w:cnfStyle w:val="000000000000" w:firstRow="0" w:lastRow="0" w:firstColumn="0" w:lastColumn="0" w:oddVBand="0" w:evenVBand="0" w:oddHBand="0" w:evenHBand="0" w:firstRowFirstColumn="0" w:firstRowLastColumn="0" w:lastRowFirstColumn="0" w:lastRowLastColumn="0"/>
               <w:rPr>
                 <w:rFonts w:cs="Aharoni"/>
                 <w:lang w:bidi="he-IL"/>
               </w:rPr>
-              <w:t>Jordan</w:t>
-            </w:r>
-          </w:p>
-        </w:tc>
-        <w:tc>
-          <w:tcPr>
-            <w:tcW w:w="3060" w:type="dxa"/>
-          </w:tcPr>
-          <w:p>
-            <w:pPr>
-              <w:cnfStyle w:val="000000000000" w:firstRow="0" w:lastRow="0" w:firstColumn="0" w:lastColumn="0" w:oddVBand="0" w:evenVBand="0" w:oddHBand="0" w:evenHBand="0" w:firstRowFirstColumn="0" w:firstRowLastColumn="0" w:lastRowFirstColumn="0" w:lastRowLastColumn="0"/>
+            </w:pPr>
+            <w:r>
               <w:rPr>
                 <w:rFonts w:cs="Aharoni"/>
                 <w:lang w:bidi="he-IL"/>
               </w:rPr>
-            </w:pPr>
-            <w:r>
+              <w:t>Bengin</w:t>
+            </w:r>
+          </w:p>
+        </w:tc>
+        <w:tc>
+          <w:tcPr>
+            <w:tcW w:w="3060" w:type="dxa"/>
+          </w:tcPr>
+          <w:p>
+            <w:pPr>
+              <w:cnfStyle w:val="000000000000" w:firstRow="0" w:lastRow="0" w:firstColumn="0" w:lastColumn="0" w:oddVBand="0" w:evenVBand="0" w:oddHBand="0" w:evenHBand="0" w:firstRowFirstColumn="0" w:firstRowLastColumn="0" w:lastRowFirstColumn="0" w:lastRowLastColumn="0"/>
               <w:rPr>
                 <w:rFonts w:cs="Aharoni"/>
                 <w:lang w:bidi="he-IL"/>
               </w:rPr>
-              <w:t>Added Path Coverage Diagram</w:t>
+            </w:pPr>
+            <w:r>
+              <w:rPr>
+                <w:rFonts w:cs="Aharoni"/>
+                <w:lang w:bidi="he-IL"/>
+              </w:rPr>
+              <w:t>Created path coverage d</w:t>
+            </w:r>
+            <w:r>
+              <w:rPr>
+                <w:rFonts w:cs="Aharoni"/>
+                <w:lang w:bidi="he-IL"/>
+              </w:rPr>
+              <w:t>iagram</w:t>
+            </w:r>
+            <w:r>
+              <w:rPr>
+                <w:rFonts w:cs="Aharoni"/>
+                <w:lang w:bidi="he-IL"/>
+              </w:rPr>
+              <w:t xml:space="preserve"> (in different file).</w:t>
             </w:r>
             <w:bookmarkStart w:id="0" w:name="_GoBack"/>
             <w:bookmarkEnd w:id="0"/>
@@ -1451,25 +1479,18 @@
                 <w:lang w:bidi="he-IL"/>
               </w:rPr>
             </w:pPr>
-          </w:p>
-        </w:tc>
-        <w:tc>
-          <w:tcPr>
-            <w:tcW w:w="1932" w:type="dxa"/>
-          </w:tcPr>
-          <w:p>
-            <w:pPr>
-              <w:cnfStyle w:val="000000100000" w:firstRow="0" w:lastRow="0" w:firstColumn="0" w:lastColumn="0" w:oddVBand="0" w:evenVBand="0" w:oddHBand="1" w:evenHBand="0" w:firstRowFirstColumn="0" w:firstRowLastColumn="0" w:lastRowFirstColumn="0" w:lastRowLastColumn="0"/>
+            <w:r>
               <w:rPr>
                 <w:rFonts w:cs="Aharoni"/>
                 <w:lang w:bidi="he-IL"/>
               </w:rPr>
-            </w:pPr>
-          </w:p>
-        </w:tc>
-        <w:tc>
-          <w:tcPr>
-            <w:tcW w:w="3639" w:type="dxa"/>
+              <w:t>1.3.5</w:t>
+            </w:r>
+          </w:p>
+        </w:tc>
+        <w:tc>
+          <w:tcPr>
+            <w:tcW w:w="1932" w:type="dxa"/>
           </w:tcPr>
           <w:p>
             <w:pPr>
@@ -1479,20 +1500,76 @@
                 <w:lang w:bidi="he-IL"/>
               </w:rPr>
             </w:pPr>
-          </w:p>
-        </w:tc>
-        <w:tc>
-          <w:tcPr>
-            <w:tcW w:w="3060" w:type="dxa"/>
-          </w:tcPr>
-          <w:p>
-            <w:pPr>
-              <w:cnfStyle w:val="000000100000" w:firstRow="0" w:lastRow="0" w:firstColumn="0" w:lastColumn="0" w:oddVBand="0" w:evenVBand="0" w:oddHBand="1" w:evenHBand="0" w:firstRowFirstColumn="0" w:firstRowLastColumn="0" w:lastRowFirstColumn="0" w:lastRowLastColumn="0"/>
+            <w:r>
               <w:rPr>
                 <w:rFonts w:cs="Aharoni"/>
                 <w:lang w:bidi="he-IL"/>
               </w:rPr>
-            </w:pPr>
+              <w:t>20/03/2016</w:t>
+            </w:r>
+          </w:p>
+        </w:tc>
+        <w:tc>
+          <w:tcPr>
+            <w:tcW w:w="3639" w:type="dxa"/>
+          </w:tcPr>
+          <w:p>
+            <w:pPr>
+              <w:cnfStyle w:val="000000100000" w:firstRow="0" w:lastRow="0" w:firstColumn="0" w:lastColumn="0" w:oddVBand="0" w:evenVBand="0" w:oddHBand="1" w:evenHBand="0" w:firstRowFirstColumn="0" w:firstRowLastColumn="0" w:lastRowFirstColumn="0" w:lastRowLastColumn="0"/>
+              <w:rPr>
+                <w:rFonts w:cs="Aharoni"/>
+                <w:lang w:bidi="he-IL"/>
+              </w:rPr>
+            </w:pPr>
+            <w:r>
+              <w:rPr>
+                <w:rFonts w:cs="Aharoni"/>
+                <w:lang w:bidi="he-IL"/>
+              </w:rPr>
+              <w:t>Jordan</w:t>
+            </w:r>
+          </w:p>
+        </w:tc>
+        <w:tc>
+          <w:tcPr>
+            <w:tcW w:w="3060" w:type="dxa"/>
+          </w:tcPr>
+          <w:p>
+            <w:pPr>
+              <w:cnfStyle w:val="000000100000" w:firstRow="0" w:lastRow="0" w:firstColumn="0" w:lastColumn="0" w:oddVBand="0" w:evenVBand="0" w:oddHBand="1" w:evenHBand="0" w:firstRowFirstColumn="0" w:firstRowLastColumn="0" w:lastRowFirstColumn="0" w:lastRowLastColumn="0"/>
+              <w:rPr>
+                <w:rFonts w:cs="Aharoni"/>
+                <w:lang w:bidi="he-IL"/>
+              </w:rPr>
+            </w:pPr>
+            <w:r>
+              <w:rPr>
+                <w:rFonts w:cs="Aharoni"/>
+                <w:lang w:bidi="he-IL"/>
+              </w:rPr>
+              <w:t>Modified path coverage diagram</w:t>
+            </w:r>
+            <w:r>
+              <w:rPr>
+                <w:rFonts w:cs="Aharoni"/>
+                <w:lang w:bidi="he-IL"/>
+              </w:rPr>
+              <w:t xml:space="preserve"> and changed </w:t>
+            </w:r>
+            <w:r>
+              <w:rPr>
+                <w:rFonts w:cs="Aharoni" w:hint="eastAsia"/>
+                <w:lang w:bidi="he-IL"/>
+              </w:rPr>
+              <w:t>responsibilities</w:t>
+            </w:r>
+            <w:r>
+              <w:rPr>
+                <w:rFonts w:cs="Aharoni"/>
+                <w:lang w:bidi="he-IL"/>
+              </w:rPr>
+              <w:t xml:space="preserve"> </w:t>
+            </w:r>
           </w:p>
         </w:tc>
       </w:tr>
@@ -2234,16 +2311,7 @@
     </w:p>
     <w:p>
       <w:r>
-        <w:t>5</w:t>
-      </w:r>
-      <w:r>
-        <w:t xml:space="preserve">. </w:t>
-      </w:r>
-      <w:r>
-        <w:t>Path Coverage____</w:t>
-      </w:r>
-      <w:r>
-        <w:t>________________________________________________________ 13</w:t>
+        <w:t>5. Path Coverage____________________________________________________________ 13</w:t>
       </w:r>
     </w:p>
     <w:p>
@@ -6800,7 +6868,7 @@
               <w:rPr>
                 <w:rFonts w:ascii="Cambria" w:eastAsia="Cambria" w:hAnsi="Cambria" w:cs="Cambria"/>
               </w:rPr>
-              <w:t>Mahmoud</w:t>
+              <w:t>Jordan</w:t>
             </w:r>
           </w:p>
         </w:tc>
@@ -7132,7 +7200,7 @@
               <w:rPr>
                 <w:rFonts w:ascii="Cambria" w:eastAsia="Cambria" w:hAnsi="Cambria" w:cs="Cambria"/>
               </w:rPr>
-              <w:t>Mahmoud</w:t>
+              <w:t>James</w:t>
             </w:r>
           </w:p>
         </w:tc>
@@ -15282,7 +15350,7 @@
 </file>
 
 <file path=customXml/itemProps1.xml><?xml version="1.0" encoding="utf-8"?>
-<ds:datastoreItem xmlns:ds="http://schemas.openxmlformats.org/officeDocument/2006/customXml" ds:itemID="{E20BCC01-4A64-5C4F-89DD-107BD2EF9658}">
+<ds:datastoreItem xmlns:ds="http://schemas.openxmlformats.org/officeDocument/2006/customXml" ds:itemID="{A665315F-D830-5E4A-B2A3-8481139C0676}">
   <ds:schemaRefs>
     <ds:schemaRef ds:uri="http://schemas.openxmlformats.org/officeDocument/2006/bibliography"/>
   </ds:schemaRefs>

</xml_diff>